<commit_message>
A few more edits. Still need to figure out what I'm going to do about the Deviance/AIC section. Talk to Dr. Joslyn
</commit_message>
<xml_diff>
--- a/Chapter 2.docx
+++ b/Chapter 2.docx
@@ -3067,7 +3067,73 @@
         <w:rPr>
           <w:rFonts w:ascii="Times New Roman" w:hAnsi="Times New Roman" w:cs="Times New Roman"/>
         </w:rPr>
-        <w:t xml:space="preserve">are supposed to give an indication of how well the model works at explaining, or in the case of the AIC, predicting </w:t>
+        <w:t xml:space="preserve">are supposed </w:t>
+      </w:r>
+      <w:r>
+        <w:rPr>
+          <w:rFonts w:ascii="Times New Roman" w:hAnsi="Times New Roman" w:cs="Times New Roman"/>
+        </w:rPr>
+        <w:t>measure</w:t>
+      </w:r>
+      <w:r>
+        <w:rPr>
+          <w:rFonts w:ascii="Times New Roman" w:hAnsi="Times New Roman" w:cs="Times New Roman"/>
+        </w:rPr>
+        <w:t xml:space="preserve"> how well the model </w:t>
+      </w:r>
+      <w:r>
+        <w:rPr>
+          <w:rFonts w:ascii="Times New Roman" w:hAnsi="Times New Roman" w:cs="Times New Roman"/>
+        </w:rPr>
+        <w:t>explains the provided data</w:t>
+      </w:r>
+      <w:r>
+        <w:rPr>
+          <w:rFonts w:ascii="Times New Roman" w:hAnsi="Times New Roman" w:cs="Times New Roman"/>
+        </w:rPr>
+        <w:t>, or in the case of the AIC</w:t>
+      </w:r>
+      <w:r>
+        <w:rPr>
+          <w:rFonts w:ascii="Times New Roman" w:hAnsi="Times New Roman" w:cs="Times New Roman"/>
+        </w:rPr>
+        <w:t>, which concentrates</w:t>
+      </w:r>
+      <w:r>
+        <w:rPr>
+          <w:rFonts w:ascii="Times New Roman" w:hAnsi="Times New Roman" w:cs="Times New Roman"/>
+        </w:rPr>
+        <w:t xml:space="preserve"> on</w:t>
+      </w:r>
+      <w:r>
+        <w:rPr>
+          <w:rFonts w:ascii="Times New Roman" w:hAnsi="Times New Roman" w:cs="Times New Roman"/>
+        </w:rPr>
+        <w:t xml:space="preserve"> prediction, attempting to measure how well the model separates t</w:t>
+      </w:r>
+      <w:r>
+        <w:rPr>
+          <w:rFonts w:ascii="Times New Roman" w:hAnsi="Times New Roman" w:cs="Times New Roman"/>
+        </w:rPr>
+        <w:t>he predictive trend from the noise in the data (</w:t>
+      </w:r>
+      <w:r>
+        <w:rPr>
+          <w:rFonts w:ascii="Times New Roman" w:hAnsi="Times New Roman" w:cs="Times New Roman"/>
+        </w:rPr>
+        <w:t>Forster and Sober 1994, Forster 2002</w:t>
+      </w:r>
+      <w:r>
+        <w:rPr>
+          <w:rFonts w:ascii="Times New Roman" w:hAnsi="Times New Roman" w:cs="Times New Roman"/>
+        </w:rPr>
+        <w:t>)</w:t>
+      </w:r>
+      <w:r>
+        <w:rPr>
+          <w:rFonts w:ascii="Times New Roman" w:hAnsi="Times New Roman" w:cs="Times New Roman"/>
+        </w:rPr>
+        <w:t xml:space="preserve">, predicting </w:t>
       </w:r>
       <w:r>
         <w:rPr>
@@ -3079,7 +3145,13 @@
         <w:rPr>
           <w:rFonts w:ascii="Times New Roman" w:hAnsi="Times New Roman" w:cs="Times New Roman"/>
         </w:rPr>
-        <w:t xml:space="preserve"> data, which indicates the need for a prediction as a</w:t>
+        <w:t xml:space="preserve"> data. Their performance, however, </w:t>
+      </w:r>
+      <w:r>
+        <w:rPr>
+          <w:rFonts w:ascii="Times New Roman" w:hAnsi="Times New Roman" w:cs="Times New Roman"/>
+        </w:rPr>
+        <w:t>indicates the need for a prediction as a</w:t>
       </w:r>
       <w:r>
         <w:rPr>
@@ -3091,7 +3163,31 @@
         <w:rPr>
           <w:rFonts w:ascii="Times New Roman" w:hAnsi="Times New Roman" w:cs="Times New Roman"/>
         </w:rPr>
-        <w:t xml:space="preserve"> criterion based on their values.</w:t>
+        <w:t xml:space="preserve"> criterion based on their values</w:t>
+      </w:r>
+      <w:r>
+        <w:rPr>
+          <w:rFonts w:ascii="Times New Roman" w:hAnsi="Times New Roman" w:cs="Times New Roman"/>
+        </w:rPr>
+        <w:t>, and how they improve</w:t>
+      </w:r>
+      <w:r>
+        <w:rPr>
+          <w:rFonts w:ascii="Times New Roman" w:hAnsi="Times New Roman" w:cs="Times New Roman"/>
+        </w:rPr>
+        <w:t xml:space="preserve"> given </w:t>
+      </w:r>
+      <w:r>
+        <w:rPr>
+          <w:rFonts w:ascii="Times New Roman" w:hAnsi="Times New Roman" w:cs="Times New Roman"/>
+        </w:rPr>
+        <w:t>additional independent variable</w:t>
+      </w:r>
+      <w:r>
+        <w:rPr>
+          <w:rFonts w:ascii="Times New Roman" w:hAnsi="Times New Roman" w:cs="Times New Roman"/>
+        </w:rPr>
+        <w:t>.</w:t>
       </w:r>
     </w:p>
     <w:p>
@@ -3168,91 +3264,169 @@
         </w:rPr>
         <w:t>Information C</w:t>
       </w:r>
+      <w:r>
+        <w:rPr>
+          <w:rFonts w:ascii="Times New Roman" w:hAnsi="Times New Roman" w:cs="Times New Roman"/>
+        </w:rPr>
+        <w:t xml:space="preserve">riterion (AIC) is meant to be a measure of the performance of the model at predicting data that was not included (Forster and Sober 1994, Forster 2002), and its use as an information criterion has been suggested in contrast to using a test set for </w:t>
+      </w:r>
+      <w:r>
+        <w:rPr>
+          <w:rFonts w:ascii="Times New Roman" w:hAnsi="Times New Roman" w:cs="Times New Roman"/>
+        </w:rPr>
+        <w:t>forecasting</w:t>
+      </w:r>
+      <w:r>
+        <w:rPr>
+          <w:rFonts w:ascii="Times New Roman" w:hAnsi="Times New Roman" w:cs="Times New Roman"/>
+        </w:rPr>
+        <w:t xml:space="preserve"> (Clark 2004). Despite this formulation, however, the AIC experiences a problem similar to the deviance, </w:t>
+      </w:r>
+      <w:r>
+        <w:rPr>
+          <w:rFonts w:ascii="Times New Roman" w:hAnsi="Times New Roman" w:cs="Times New Roman"/>
+        </w:rPr>
+        <w:t>suggesting</w:t>
+      </w:r>
+      <w:r>
+        <w:rPr>
+          <w:rFonts w:ascii="Times New Roman" w:hAnsi="Times New Roman" w:cs="Times New Roman"/>
+        </w:rPr>
+        <w:t xml:space="preserve"> that it is vulnerable to overfitting. In tables 1 and 2, the AIC continues to decrease, suggesting that the predictions that each model makes are improving, and the AIC decreases dramatically when contact by a party is added to the model. The reverse is true; adding many of these variables leads to poorer predictions, suggesting that similar to the deviance, the AIC </w:t>
+      </w:r>
+      <w:r>
+        <w:rPr>
+          <w:rFonts w:ascii="Times New Roman" w:hAnsi="Times New Roman" w:cs="Times New Roman"/>
+        </w:rPr>
+        <w:t>cannot</w:t>
+      </w:r>
+      <w:r>
+        <w:rPr>
+          <w:rFonts w:ascii="Times New Roman" w:hAnsi="Times New Roman" w:cs="Times New Roman"/>
+        </w:rPr>
+        <w:t xml:space="preserve"> determine a model's predictive capability. </w:t>
+      </w:r>
+    </w:p>
+    <w:p>
+      <w:pPr>
+        <w:spacing w:before="100" w:beforeAutospacing="1" w:after="115" w:line="480" w:lineRule="auto"/>
+        <w:rPr>
+          <w:rFonts w:ascii="Times New Roman" w:hAnsi="Times New Roman" w:cs="Times New Roman"/>
+        </w:rPr>
+      </w:pPr>
+      <w:r>
+        <w:rPr>
+          <w:rFonts w:ascii="Times New Roman" w:hAnsi="Times New Roman" w:cs="Times New Roman"/>
+        </w:rPr>
+        <w:t>When comparing the models suggested by the algorithm, the AIC's value drops when almost every variable is added, despite the fact that adding more variables to models made their predictions worse, as demonstrated by the bootstrapping. The AIC continues to decrease in value among the models built from theoretically specified variables, with the exception of the Michigan school's proposed model. Notably, the lowest value for the AIC is held by the model with variables suggested by Teixeira, which had a lower predictive accuracy than any of those suggested by the algorithm, and it is comparable to a model containing the variables recommended by Rosenstone and Hansen. By comparison, the Michigan school had a predictive capability that competed with the algorithm, but its AIC was very high, suggesting that the model would do badly if used to predict other observations. Empirically, the reverse is true, with the Michigan school doing a better job of making predictions than the other two models in table 3.</w:t>
+      </w:r>
+    </w:p>
+    <w:p>
+      <w:pPr>
+        <w:spacing w:before="100" w:beforeAutospacing="1" w:after="115" w:line="480" w:lineRule="auto"/>
+        <w:rPr>
+          <w:rFonts w:ascii="Times New Roman" w:hAnsi="Times New Roman" w:cs="Times New Roman"/>
+        </w:rPr>
+      </w:pPr>
+      <w:r>
+        <w:rPr>
+          <w:rFonts w:ascii="Times New Roman" w:hAnsi="Times New Roman" w:cs="Times New Roman"/>
+        </w:rPr>
+        <w:t xml:space="preserve">Up to this point, the most commonly used method for interpreting results, statistical significance, has remained unconsidered. Although many of the models that seem most appropriate for predictive purposes have significant variables, not all of the variables recommended by the algorithm for making predictions are statistically significant. The first four most commonly selected variables all are statistically significant, suggesting an accord between the algorithm, bootstrapping, and significance testing. The remainder of the models, however, display scattered statistical significance, some with p-values well under the usual threshold of 0.05, despite the fact that no model performs better than the one created by the first four variables recommended by the algorithm, according to the 1000 run bootstrap or seven variables according to the 100 run bootstrap. Regardless of which model is capable of making the best predictions, the scattershot nature of statistical significance makes it difficult to determine which variables are truly useful in predicting turnout. </w:t>
+      </w:r>
+    </w:p>
+    <w:p>
+      <w:pPr>
+        <w:spacing w:before="100" w:beforeAutospacing="1" w:after="115" w:line="480" w:lineRule="auto"/>
+        <w:rPr>
+          <w:rFonts w:ascii="Times New Roman" w:hAnsi="Times New Roman" w:cs="Times New Roman"/>
+        </w:rPr>
+      </w:pPr>
+      <w:r>
+        <w:rPr>
+          <w:rFonts w:ascii="Times New Roman" w:hAnsi="Times New Roman" w:cs="Times New Roman"/>
+        </w:rPr>
+        <w:t>Judging from the confidence intervals on the PCPs, it is difficult to see whether the seventh or the fourth model is more capable of making predictions, but what is found to be significant is counterproductive if prediction is important. Similarly, the role of the squared term in age is debatable; in the 100 run bootstrap, it appears to lead to a maximizing of prediction, but the small coefficient size and varying significance make it difficult to determine whether it should be included. An individual's minority status does appear to affect turnout, and it is significant until party contact is added, but this suggests that contact is in some way superseding an individual's racial identity. This is especially troubling, due to the fact that based on both bootstrapping tests, party contact's inclusion leads to worse predictions. Similarly, gender is never found to be statistically significant, despite improving models' predictive power and being a necessary predictor for the best model according to the 100 run bootstrap.</w:t>
+      </w:r>
+      <w:r>
+        <w:rPr>
+          <w:rFonts w:ascii="Times New Roman" w:hAnsi="Times New Roman" w:cs="Times New Roman"/>
+        </w:rPr>
+        <w:t xml:space="preserve"> </w:t>
+      </w:r>
+      <w:r>
+        <w:rPr>
+          <w:rFonts w:ascii="Times New Roman" w:hAnsi="Times New Roman" w:cs="Times New Roman"/>
+        </w:rPr>
+        <w:t>I</w:t>
+      </w:r>
+      <w:r>
+        <w:rPr>
+          <w:rFonts w:ascii="Times New Roman" w:hAnsi="Times New Roman" w:cs="Times New Roman"/>
+        </w:rPr>
+        <w:t xml:space="preserve">t may be that the 100 run bootstrap is doing a poorer job of </w:t>
+      </w:r>
+      <w:r>
+        <w:rPr>
+          <w:rFonts w:ascii="Times New Roman" w:hAnsi="Times New Roman" w:cs="Times New Roman"/>
+        </w:rPr>
+        <w:t xml:space="preserve">determining which model is most capable of </w:t>
+      </w:r>
+      <w:r>
+        <w:rPr>
+          <w:rFonts w:ascii="Times New Roman" w:hAnsi="Times New Roman" w:cs="Times New Roman"/>
+        </w:rPr>
+        <w:t>predicting turnout, but</w:t>
+      </w:r>
+      <w:r>
+        <w:rPr>
+          <w:rFonts w:ascii="Times New Roman" w:hAnsi="Times New Roman" w:cs="Times New Roman"/>
+        </w:rPr>
+        <w:t xml:space="preserve"> </w:t>
+      </w:r>
+      <w:r>
+        <w:rPr>
+          <w:rFonts w:ascii="Times New Roman" w:hAnsi="Times New Roman" w:cs="Times New Roman"/>
+        </w:rPr>
+        <w:t>s</w:t>
+      </w:r>
+      <w:r>
+        <w:rPr>
+          <w:rFonts w:ascii="Times New Roman" w:hAnsi="Times New Roman" w:cs="Times New Roman"/>
+        </w:rPr>
+        <w:t xml:space="preserve">tatistical significance </w:t>
+      </w:r>
+      <w:r>
+        <w:rPr>
+          <w:rFonts w:ascii="Times New Roman" w:hAnsi="Times New Roman" w:cs="Times New Roman"/>
+        </w:rPr>
+        <w:t>decisively</w:t>
+      </w:r>
+      <w:r>
+        <w:rPr>
+          <w:rFonts w:ascii="Times New Roman" w:hAnsi="Times New Roman" w:cs="Times New Roman"/>
+        </w:rPr>
+        <w:t xml:space="preserve"> misleads the researcher, overstating the importance of predictors like party contact and church attendance</w:t>
+      </w:r>
+      <w:r>
+        <w:rPr>
+          <w:rFonts w:ascii="Times New Roman" w:hAnsi="Times New Roman" w:cs="Times New Roman"/>
+        </w:rPr>
+        <w:t>.</w:t>
+      </w:r>
       <w:bookmarkStart w:id="4" w:name="_GoBack"/>
       <w:bookmarkEnd w:id="4"/>
       <w:r>
         <w:rPr>
           <w:rFonts w:ascii="Times New Roman" w:hAnsi="Times New Roman" w:cs="Times New Roman"/>
         </w:rPr>
-        <w:t xml:space="preserve">riterion (AIC) is meant to be a measure of the performance of the model at predicting data that was not included (Forster and Sober 1994, Forster 2002), and its use as an information criterion has been suggested in contrast to using a test set for </w:t>
-      </w:r>
-      <w:r>
-        <w:rPr>
-          <w:rFonts w:ascii="Times New Roman" w:hAnsi="Times New Roman" w:cs="Times New Roman"/>
-        </w:rPr>
-        <w:t>forecasting</w:t>
-      </w:r>
-      <w:r>
-        <w:rPr>
-          <w:rFonts w:ascii="Times New Roman" w:hAnsi="Times New Roman" w:cs="Times New Roman"/>
-        </w:rPr>
-        <w:t xml:space="preserve"> (Clark 2004). Despite this formulation, however, the AIC experiences a problem similar to the deviance, </w:t>
-      </w:r>
-      <w:r>
-        <w:rPr>
-          <w:rFonts w:ascii="Times New Roman" w:hAnsi="Times New Roman" w:cs="Times New Roman"/>
-        </w:rPr>
-        <w:t>suggesting</w:t>
-      </w:r>
-      <w:r>
-        <w:rPr>
-          <w:rFonts w:ascii="Times New Roman" w:hAnsi="Times New Roman" w:cs="Times New Roman"/>
-        </w:rPr>
-        <w:t xml:space="preserve"> that it is vulnerable to overfitting. In tables 1 and 2, the AIC continues to decrease, suggesting that the predictions that each model makes are improving, and the AIC decreases dramatically when contact by a party is added to the model. The reverse is true; adding many of these variables leads to poorer predictions, suggesting that similar to the deviance, the AIC </w:t>
-      </w:r>
-      <w:r>
-        <w:rPr>
-          <w:rFonts w:ascii="Times New Roman" w:hAnsi="Times New Roman" w:cs="Times New Roman"/>
-        </w:rPr>
-        <w:t>cannot</w:t>
-      </w:r>
-      <w:r>
-        <w:rPr>
-          <w:rFonts w:ascii="Times New Roman" w:hAnsi="Times New Roman" w:cs="Times New Roman"/>
-        </w:rPr>
-        <w:t xml:space="preserve"> determine a model's predictive capability. </w:t>
-      </w:r>
-    </w:p>
-    <w:p>
-      <w:pPr>
-        <w:spacing w:before="100" w:beforeAutospacing="1" w:after="115" w:line="480" w:lineRule="auto"/>
-        <w:rPr>
-          <w:rFonts w:ascii="Times New Roman" w:hAnsi="Times New Roman" w:cs="Times New Roman"/>
-        </w:rPr>
-      </w:pPr>
-      <w:r>
-        <w:rPr>
-          <w:rFonts w:ascii="Times New Roman" w:hAnsi="Times New Roman" w:cs="Times New Roman"/>
-        </w:rPr>
-        <w:t>When comparing the models suggested by the algorithm, the AIC's value drops when almost every variable is added, despite the fact that adding more variables to models made their predictions worse, as demonstrated by the bootstrapping. The AIC continues to decrease in value among the models built from theoretically specified variables, with the exception of the Michigan school's proposed model. Notably, the lowest value for the AIC is held by the model with variables suggested by Teixeira, which had a lower predictive accuracy than any of those suggested by the algorithm, and it is comparable to a model containing the variables recommended by Rosenstone and Hansen. By comparison, the Michigan school had a predictive capability that competed with the algorithm, but its AIC was very high, suggesting that the model would do badly if used to predict other observations. Empirically, the reverse is true, with the Michigan school doing a better job of making predictions than the other two models in table 3.</w:t>
-      </w:r>
-    </w:p>
-    <w:p>
-      <w:pPr>
-        <w:spacing w:before="100" w:beforeAutospacing="1" w:after="115" w:line="480" w:lineRule="auto"/>
-        <w:rPr>
-          <w:rFonts w:ascii="Times New Roman" w:hAnsi="Times New Roman" w:cs="Times New Roman"/>
-        </w:rPr>
-      </w:pPr>
-      <w:r>
-        <w:rPr>
-          <w:rFonts w:ascii="Times New Roman" w:hAnsi="Times New Roman" w:cs="Times New Roman"/>
-        </w:rPr>
-        <w:t xml:space="preserve">Up to this point, the most commonly used method for interpreting results, statistical significance, has remained unconsidered. Although many of the models that seem most appropriate for predictive purposes have significant variables, not all of the variables recommended by the algorithm for making predictions are statistically significant. The first four most commonly selected variables all are statistically significant, suggesting an accord between the algorithm, bootstrapping, and significance testing. The remainder of the models, however, display scattered statistical significance, some with p-values well under the usual threshold of 0.05, despite the fact that no model performs better than the one created by the first four variables recommended by the algorithm, according to the 1000 run bootstrap or seven variables according to the 100 run bootstrap. Regardless of which model is capable of making the best predictions, the scattershot nature of statistical significance makes it difficult to determine which variables are truly useful in predicting turnout. </w:t>
-      </w:r>
-    </w:p>
-    <w:p>
-      <w:pPr>
-        <w:spacing w:before="100" w:beforeAutospacing="1" w:after="115" w:line="480" w:lineRule="auto"/>
-        <w:rPr>
-          <w:rFonts w:ascii="Times New Roman" w:hAnsi="Times New Roman" w:cs="Times New Roman"/>
-        </w:rPr>
-      </w:pPr>
-      <w:r>
-        <w:rPr>
-          <w:rFonts w:ascii="Times New Roman" w:hAnsi="Times New Roman" w:cs="Times New Roman"/>
-        </w:rPr>
-        <w:t xml:space="preserve">Judging from the confidence intervals on the PCPs, it is difficult to see whether the seventh or the fourth model is more capable of making predictions, but what is found to be significant is counterproductive if prediction is important. Similarly, the role of the squared term in age is debatable; in the 100 run bootstrap, it appears to lead to a maximizing of prediction, but the small coefficient size and varying significance make it difficult to determine whether it should be included. An individual's minority status does appear to affect turnout, and it is significant until party contact is added, but this suggests that contact is in some way superseding an individual's racial identity. This is especially troubling, due to the fact that based on both bootstrapping tests, party contact's inclusion leads to worse predictions. Similarly, gender is never found to be statistically significant, despite improving models' predictive power and being a necessary predictor for the best model according to the 100 run bootstrap. Statistical significance therefore misleads the researcher, overstating the importance of predictors like party contact and church attendance, while discounting variables that may improve predictions such as minority status and gender. The use of statistical significance may inform the researcher if a non-zero relationship exists, but the idea that p-values inform the utility, substantive significance, or relevance of a particular independent variable on predicting the dependent variable is hopefully abated. </w:t>
+        <w:t xml:space="preserve"> </w:t>
+      </w:r>
+      <w:r>
+        <w:rPr>
+          <w:rFonts w:ascii="Times New Roman" w:hAnsi="Times New Roman" w:cs="Times New Roman"/>
+        </w:rPr>
+        <w:t xml:space="preserve">The use of statistical significance may inform the researcher if a non-zero relationship exists, but the idea that p-values inform the utility, substantive significance, or relevance of a particular independent variable on predicting the dependent variable is hopefully abated. </w:t>
       </w:r>
     </w:p>
     <w:p>
@@ -5056,8 +5230,7 @@
           </mc:Choice>
           <mc:Fallback>
             <w:pict>
-              <v:shape w14:anchorId="5CB2BEBF" id="Text Box 19" o:spid="_x0000_s1031" type="#_x0000_t202" style="position:absolute;margin-left:0;margin-top:29.1pt;width:481.05pt;height:62.4pt;z-index:251665408;visibility:visible;mso-wrap-style:square;mso-width-percent:0;mso-wrap-distance-left:9pt;mso-wrap-distance-top:0;mso-wrap-distance-right:9pt;mso-wrap-distance-bottom:0;mso-position-horizontal:absolute;mso-position-horizontal-relative:text;mso-position-vertical:absolute;mso-position-vertical-relative:text;mso-width-percent:0;mso-width-relative:margin;v-text-anchor:top" o:gfxdata="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" filled="f" stroked="f">
-                <v:fill o:detectmouseclick="t"/>
+              <v:shape w14:anchorId="63DA4501" id="Text Box 19" o:spid="_x0000_s1031" type="#_x0000_t202" style="position:absolute;margin-left:0;margin-top:29.1pt;width:481.05pt;height:62.4pt;z-index:251665408;visibility:visible;mso-wrap-style:square;mso-width-percent:0;mso-wrap-distance-left:9pt;mso-wrap-distance-top:0;mso-wrap-distance-right:9pt;mso-wrap-distance-bottom:0;mso-position-horizontal:absolute;mso-position-horizontal-relative:text;mso-position-vertical:absolute;mso-position-vertical-relative:text;mso-width-percent:0;mso-width-relative:margin;v-text-anchor:top" o:gfxdata="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" filled="f" stroked="f">
                 <v:textbox style="mso-fit-shape-to-text:t">
                   <w:txbxContent>
                     <w:p>
@@ -5309,8 +5482,7 @@
           </mc:Choice>
           <mc:Fallback>
             <w:pict>
-              <v:shape w14:anchorId="54ADDD1C" id="Text Box 20" o:spid="_x0000_s1032" type="#_x0000_t202" style="position:absolute;margin-left:0;margin-top:29.7pt;width:481.05pt;height:48.6pt;z-index:251667456;visibility:visible;mso-wrap-style:square;mso-width-percent:0;mso-wrap-distance-left:9pt;mso-wrap-distance-top:0;mso-wrap-distance-right:9pt;mso-wrap-distance-bottom:0;mso-position-horizontal:absolute;mso-position-horizontal-relative:text;mso-position-vertical:absolute;mso-position-vertical-relative:text;mso-width-percent:0;mso-width-relative:margin;v-text-anchor:top" o:gfxdata="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" filled="f" stroked="f">
-                <v:fill o:detectmouseclick="t"/>
+              <v:shape w14:anchorId="7AF9CF9A" id="Text Box 20" o:spid="_x0000_s1032" type="#_x0000_t202" style="position:absolute;margin-left:0;margin-top:29.7pt;width:481.05pt;height:48.6pt;z-index:251667456;visibility:visible;mso-wrap-style:square;mso-width-percent:0;mso-wrap-distance-left:9pt;mso-wrap-distance-top:0;mso-wrap-distance-right:9pt;mso-wrap-distance-bottom:0;mso-position-horizontal:absolute;mso-position-horizontal-relative:text;mso-position-vertical:absolute;mso-position-vertical-relative:text;mso-width-percent:0;mso-width-relative:margin;v-text-anchor:top" o:gfxdata="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" filled="f" stroked="f">
                 <v:textbox style="mso-fit-shape-to-text:t">
                   <w:txbxContent>
                     <w:p>
@@ -5564,8 +5736,7 @@
           </mc:Choice>
           <mc:Fallback>
             <w:pict>
-              <v:shape w14:anchorId="4B6C10D4" id="Text Box 21" o:spid="_x0000_s1033" type="#_x0000_t202" style="position:absolute;margin-left:0;margin-top:29.65pt;width:481.05pt;height:48.6pt;z-index:251669504;visibility:visible;mso-wrap-style:square;mso-width-percent:0;mso-wrap-distance-left:9pt;mso-wrap-distance-top:0;mso-wrap-distance-right:9pt;mso-wrap-distance-bottom:0;mso-position-horizontal:absolute;mso-position-horizontal-relative:text;mso-position-vertical:absolute;mso-position-vertical-relative:text;mso-width-percent:0;mso-width-relative:margin;v-text-anchor:top" o:gfxdata="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" filled="f" stroked="f">
-                <v:fill o:detectmouseclick="t"/>
+              <v:shape w14:anchorId="31C83E5E" id="Text Box 21" o:spid="_x0000_s1033" type="#_x0000_t202" style="position:absolute;margin-left:0;margin-top:29.65pt;width:481.05pt;height:48.6pt;z-index:251669504;visibility:visible;mso-wrap-style:square;mso-width-percent:0;mso-wrap-distance-left:9pt;mso-wrap-distance-top:0;mso-wrap-distance-right:9pt;mso-wrap-distance-bottom:0;mso-position-horizontal:absolute;mso-position-horizontal-relative:text;mso-position-vertical:absolute;mso-position-vertical-relative:text;mso-width-percent:0;mso-width-relative:margin;v-text-anchor:top" o:gfxdata="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" filled="f" stroked="f">
                 <v:textbox style="mso-fit-shape-to-text:t">
                   <w:txbxContent>
                     <w:p>
@@ -5578,13 +5749,7 @@
                         <w:rPr>
                           <w:rFonts w:ascii="Times New Roman" w:hAnsi="Times New Roman" w:cs="Times New Roman"/>
                         </w:rPr>
-                        <w:t xml:space="preserve">Table </w:t>
-                      </w:r>
-                      <w:r>
-                        <w:rPr>
-                          <w:rFonts w:ascii="Times New Roman" w:hAnsi="Times New Roman" w:cs="Times New Roman"/>
-                        </w:rPr>
-                        <w:t>3</w:t>
+                        <w:t>Table 3</w:t>
                       </w:r>
                       <w:r>
                         <w:rPr>

</xml_diff>